<commit_message>
Now nwa projekt is really finished;
</commit_message>
<xml_diff>
--- a/nwa_projekt/Rechnung.docx
+++ b/nwa_projekt/Rechnung.docx
@@ -51,7 +51,7 @@
                         <w:txbxContent>
                           <w:p>
                             <w:pPr>
-                              <w:pStyle w:val="FrameContentsuser"/>
+                              <w:pStyle w:val="FrameContents"/>
                               <w:rPr>
                                 <w:rFonts w:ascii="Arial" w:hAnsi="Arial" w:cs="Arial"/>
                                 <w:sz w:val="16"/>
@@ -72,7 +72,7 @@
                           </w:p>
                           <w:p>
                             <w:pPr>
-                              <w:pStyle w:val="FrameContentsuser"/>
+                              <w:pStyle w:val="FrameContents"/>
                               <w:rPr>
                                 <w:rFonts w:ascii="Arial" w:hAnsi="Arial" w:cs="Arial"/>
                                 <w:sz w:val="16"/>
@@ -92,7 +92,7 @@
                           </w:p>
                           <w:p>
                             <w:pPr>
-                              <w:pStyle w:val="FrameContentsuser"/>
+                              <w:pStyle w:val="FrameContents"/>
                               <w:rPr>
                                 <w:rFonts w:ascii="Arial" w:hAnsi="Arial" w:cs="Arial"/>
                                 <w:sz w:val="22"/>
@@ -113,7 +113,7 @@
                           </w:p>
                           <w:p>
                             <w:pPr>
-                              <w:pStyle w:val="FrameContentsuser"/>
+                              <w:pStyle w:val="FrameContents"/>
                               <w:rPr>
                                 <w:rFonts w:ascii="Arial" w:hAnsi="Arial" w:cs="Arial"/>
                                 <w:sz w:val="22"/>
@@ -150,7 +150,7 @@
                   <w:txbxContent>
                     <w:p>
                       <w:pPr>
-                        <w:pStyle w:val="FrameContentsuser"/>
+                        <w:pStyle w:val="FrameContents"/>
                         <w:rPr>
                           <w:rFonts w:ascii="Arial" w:hAnsi="Arial" w:cs="Arial"/>
                           <w:sz w:val="16"/>
@@ -171,7 +171,7 @@
                     </w:p>
                     <w:p>
                       <w:pPr>
-                        <w:pStyle w:val="FrameContentsuser"/>
+                        <w:pStyle w:val="FrameContents"/>
                         <w:rPr>
                           <w:rFonts w:ascii="Arial" w:hAnsi="Arial" w:cs="Arial"/>
                           <w:sz w:val="16"/>
@@ -191,7 +191,7 @@
                     </w:p>
                     <w:p>
                       <w:pPr>
-                        <w:pStyle w:val="FrameContentsuser"/>
+                        <w:pStyle w:val="FrameContents"/>
                         <w:rPr>
                           <w:rFonts w:ascii="Arial" w:hAnsi="Arial" w:cs="Arial"/>
                           <w:sz w:val="22"/>
@@ -212,7 +212,7 @@
                     </w:p>
                     <w:p>
                       <w:pPr>
-                        <w:pStyle w:val="FrameContentsuser"/>
+                        <w:pStyle w:val="FrameContents"/>
                         <w:rPr>
                           <w:rFonts w:ascii="Arial" w:hAnsi="Arial" w:cs="Arial"/>
                           <w:sz w:val="22"/>
@@ -278,7 +278,7 @@
                         <w:txbxContent>
                           <w:p>
                             <w:pPr>
-                              <w:pStyle w:val="FrameContentsuser"/>
+                              <w:pStyle w:val="FrameContents"/>
                               <w:rPr>
                                 <w:rFonts w:ascii="Arial" w:hAnsi="Arial" w:cs="Arial"/>
                                 <w:sz w:val="40"/>
@@ -315,7 +315,7 @@
                   <w:txbxContent>
                     <w:p>
                       <w:pPr>
-                        <w:pStyle w:val="FrameContentsuser"/>
+                        <w:pStyle w:val="FrameContents"/>
                         <w:rPr>
                           <w:rFonts w:ascii="Arial" w:hAnsi="Arial" w:cs="Arial"/>
                           <w:sz w:val="40"/>
@@ -381,7 +381,7 @@
                         <w:txbxContent>
                           <w:p>
                             <w:pPr>
-                              <w:pStyle w:val="FrameContentsuser"/>
+                              <w:pStyle w:val="FrameContents"/>
                               <w:rPr>
                                 <w:rFonts w:ascii="Arial" w:hAnsi="Arial" w:cs="Arial"/>
                                 <w:sz w:val="22"/>
@@ -400,7 +400,7 @@
                           </w:p>
                           <w:p>
                             <w:pPr>
-                              <w:pStyle w:val="FrameContentsuser"/>
+                              <w:pStyle w:val="FrameContents"/>
                               <w:rPr>
                                 <w:rFonts w:ascii="Arial" w:hAnsi="Arial" w:cs="Arial"/>
                               </w:rPr>
@@ -431,7 +431,7 @@
                   <w:txbxContent>
                     <w:p>
                       <w:pPr>
-                        <w:pStyle w:val="FrameContentsuser"/>
+                        <w:pStyle w:val="FrameContents"/>
                         <w:rPr>
                           <w:rFonts w:ascii="Arial" w:hAnsi="Arial" w:cs="Arial"/>
                           <w:sz w:val="22"/>
@@ -450,7 +450,7 @@
                     </w:p>
                     <w:p>
                       <w:pPr>
-                        <w:pStyle w:val="FrameContentsuser"/>
+                        <w:pStyle w:val="FrameContents"/>
                         <w:rPr>
                           <w:rFonts w:ascii="Arial" w:hAnsi="Arial" w:cs="Arial"/>
                         </w:rPr>
@@ -510,7 +510,7 @@
                         <w:txbxContent>
                           <w:p>
                             <w:pPr>
-                              <w:pStyle w:val="FrameContentsuser"/>
+                              <w:pStyle w:val="FrameContents"/>
                               <w:rPr>
                                 <w:rFonts w:ascii="Arial" w:hAnsi="Arial" w:cs="Arial"/>
                                 <w:sz w:val="22"/>
@@ -529,7 +529,7 @@
                           </w:p>
                           <w:p>
                             <w:pPr>
-                              <w:pStyle w:val="FrameContentsuser"/>
+                              <w:pStyle w:val="FrameContents"/>
                               <w:rPr>
                                 <w:color w:val="000000"/>
                               </w:rPr>
@@ -560,7 +560,7 @@
                   <w:txbxContent>
                     <w:p>
                       <w:pPr>
-                        <w:pStyle w:val="FrameContentsuser"/>
+                        <w:pStyle w:val="FrameContents"/>
                         <w:rPr>
                           <w:rFonts w:ascii="Arial" w:hAnsi="Arial" w:cs="Arial"/>
                           <w:sz w:val="22"/>
@@ -579,7 +579,7 @@
                     </w:p>
                     <w:p>
                       <w:pPr>
-                        <w:pStyle w:val="FrameContentsuser"/>
+                        <w:pStyle w:val="FrameContents"/>
                         <w:rPr>
                           <w:color w:val="000000"/>
                         </w:rPr>
@@ -639,7 +639,7 @@
                         <w:txbxContent>
                           <w:p>
                             <w:pPr>
-                              <w:pStyle w:val="FrameContentsuser"/>
+                              <w:pStyle w:val="FrameContents"/>
                               <w:jc w:val="right"/>
                               <w:rPr>
                                 <w:rFonts w:ascii="Arial" w:hAnsi="Arial" w:cs="Arial"/>
@@ -659,7 +659,7 @@
                           </w:p>
                           <w:p>
                             <w:pPr>
-                              <w:pStyle w:val="FrameContentsuser"/>
+                              <w:pStyle w:val="FrameContents"/>
                               <w:rPr>
                                 <w:color w:val="000000"/>
                               </w:rPr>
@@ -690,7 +690,7 @@
                   <w:txbxContent>
                     <w:p>
                       <w:pPr>
-                        <w:pStyle w:val="FrameContentsuser"/>
+                        <w:pStyle w:val="FrameContents"/>
                         <w:jc w:val="right"/>
                         <w:rPr>
                           <w:rFonts w:ascii="Arial" w:hAnsi="Arial" w:cs="Arial"/>
@@ -710,7 +710,7 @@
                     </w:p>
                     <w:p>
                       <w:pPr>
-                        <w:pStyle w:val="FrameContentsuser"/>
+                        <w:pStyle w:val="FrameContents"/>
                         <w:rPr>
                           <w:color w:val="000000"/>
                         </w:rPr>
@@ -770,7 +770,7 @@
                         <w:txbxContent>
                           <w:p>
                             <w:pPr>
-                              <w:pStyle w:val="FrameContentsuser"/>
+                              <w:pStyle w:val="FrameContents"/>
                               <w:rPr>
                                 <w:rFonts w:ascii="Arial" w:hAnsi="Arial" w:cs="Arial"/>
                                 <w:i/>
@@ -810,7 +810,7 @@
                   <w:txbxContent>
                     <w:p>
                       <w:pPr>
-                        <w:pStyle w:val="FrameContentsuser"/>
+                        <w:pStyle w:val="FrameContents"/>
                         <w:rPr>
                           <w:rFonts w:ascii="Arial" w:hAnsi="Arial" w:cs="Arial"/>
                           <w:i/>
@@ -897,7 +897,7 @@
                         <w:txbxContent>
                           <w:p>
                             <w:pPr>
-                              <w:pStyle w:val="FrameContentsuser"/>
+                              <w:pStyle w:val="FrameContents"/>
                               <w:rPr>
                                 <w:rFonts w:ascii="Arial" w:hAnsi="Arial" w:cs="Arial"/>
                                 <w:sz w:val="22"/>
@@ -916,7 +916,7 @@
                           </w:p>
                           <w:p>
                             <w:pPr>
-                              <w:pStyle w:val="FrameContentsuser"/>
+                              <w:pStyle w:val="FrameContents"/>
                               <w:rPr>
                                 <w:rFonts w:ascii="Arial" w:hAnsi="Arial" w:cs="Arial"/>
                                 <w:sz w:val="22"/>
@@ -935,7 +935,7 @@
                           </w:p>
                           <w:p>
                             <w:pPr>
-                              <w:pStyle w:val="FrameContentsuser"/>
+                              <w:pStyle w:val="FrameContents"/>
                               <w:rPr>
                                 <w:rFonts w:ascii="Arial" w:hAnsi="Arial" w:cs="Arial"/>
                                 <w:sz w:val="22"/>
@@ -954,7 +954,7 @@
                           </w:p>
                           <w:p>
                             <w:pPr>
-                              <w:pStyle w:val="FrameContentsuser"/>
+                              <w:pStyle w:val="FrameContents"/>
                               <w:rPr>
                                 <w:rFonts w:ascii="Arial" w:hAnsi="Arial" w:cs="Arial"/>
                                 <w:sz w:val="22"/>
@@ -972,7 +972,7 @@
                           </w:p>
                           <w:p>
                             <w:pPr>
-                              <w:pStyle w:val="FrameContentsuser"/>
+                              <w:pStyle w:val="FrameContents"/>
                               <w:rPr>
                                 <w:rFonts w:ascii="Arial" w:hAnsi="Arial" w:cs="Arial"/>
                                 <w:sz w:val="22"/>
@@ -991,7 +991,7 @@
                           </w:p>
                           <w:p>
                             <w:pPr>
-                              <w:pStyle w:val="FrameContentsuser"/>
+                              <w:pStyle w:val="FrameContents"/>
                               <w:rPr>
                                 <w:rFonts w:ascii="Arial" w:hAnsi="Arial" w:cs="Arial"/>
                                 <w:sz w:val="22"/>
@@ -1010,7 +1010,7 @@
                           </w:p>
                           <w:p>
                             <w:pPr>
-                              <w:pStyle w:val="FrameContentsuser"/>
+                              <w:pStyle w:val="FrameContents"/>
                               <w:rPr>
                                 <w:rFonts w:ascii="Arial" w:hAnsi="Arial" w:cs="Arial"/>
                                 <w:sz w:val="22"/>
@@ -1047,7 +1047,7 @@
                   <w:txbxContent>
                     <w:p>
                       <w:pPr>
-                        <w:pStyle w:val="FrameContentsuser"/>
+                        <w:pStyle w:val="FrameContents"/>
                         <w:rPr>
                           <w:rFonts w:ascii="Arial" w:hAnsi="Arial" w:cs="Arial"/>
                           <w:sz w:val="22"/>
@@ -1066,7 +1066,7 @@
                     </w:p>
                     <w:p>
                       <w:pPr>
-                        <w:pStyle w:val="FrameContentsuser"/>
+                        <w:pStyle w:val="FrameContents"/>
                         <w:rPr>
                           <w:rFonts w:ascii="Arial" w:hAnsi="Arial" w:cs="Arial"/>
                           <w:sz w:val="22"/>
@@ -1085,7 +1085,7 @@
                     </w:p>
                     <w:p>
                       <w:pPr>
-                        <w:pStyle w:val="FrameContentsuser"/>
+                        <w:pStyle w:val="FrameContents"/>
                         <w:rPr>
                           <w:rFonts w:ascii="Arial" w:hAnsi="Arial" w:cs="Arial"/>
                           <w:sz w:val="22"/>
@@ -1104,7 +1104,7 @@
                     </w:p>
                     <w:p>
                       <w:pPr>
-                        <w:pStyle w:val="FrameContentsuser"/>
+                        <w:pStyle w:val="FrameContents"/>
                         <w:rPr>
                           <w:rFonts w:ascii="Arial" w:hAnsi="Arial" w:cs="Arial"/>
                           <w:sz w:val="22"/>
@@ -1122,7 +1122,7 @@
                     </w:p>
                     <w:p>
                       <w:pPr>
-                        <w:pStyle w:val="FrameContentsuser"/>
+                        <w:pStyle w:val="FrameContents"/>
                         <w:rPr>
                           <w:rFonts w:ascii="Arial" w:hAnsi="Arial" w:cs="Arial"/>
                           <w:sz w:val="22"/>
@@ -1141,7 +1141,7 @@
                     </w:p>
                     <w:p>
                       <w:pPr>
-                        <w:pStyle w:val="FrameContentsuser"/>
+                        <w:pStyle w:val="FrameContents"/>
                         <w:rPr>
                           <w:rFonts w:ascii="Arial" w:hAnsi="Arial" w:cs="Arial"/>
                           <w:sz w:val="22"/>
@@ -1160,7 +1160,7 @@
                     </w:p>
                     <w:p>
                       <w:pPr>
-                        <w:pStyle w:val="FrameContentsuser"/>
+                        <w:pStyle w:val="FrameContents"/>
                         <w:rPr>
                           <w:rFonts w:ascii="Arial" w:hAnsi="Arial" w:cs="Arial"/>
                           <w:sz w:val="22"/>
@@ -1393,8 +1393,8 @@
         <w:tblLook w:val="04a0" w:noHBand="0" w:noVBand="1" w:firstColumn="1" w:lastRow="0" w:lastColumn="0" w:firstRow="1"/>
       </w:tblPr>
       <w:tblGrid>
-        <w:gridCol w:w="560"/>
-        <w:gridCol w:w="3800"/>
+        <w:gridCol w:w="735"/>
+        <w:gridCol w:w="3625"/>
         <w:gridCol w:w="850"/>
         <w:gridCol w:w="1560"/>
         <w:gridCol w:w="850"/>
@@ -1404,7 +1404,7 @@
         <w:trPr/>
         <w:tc>
           <w:tcPr>
-            <w:tcW w:w="560" w:type="dxa"/>
+            <w:tcW w:w="735" w:type="dxa"/>
             <w:tcBorders>
               <w:top w:val="single" w:sz="4" w:space="0" w:color="000000"/>
               <w:left w:val="single" w:sz="4" w:space="0" w:color="000000"/>
@@ -1442,7 +1442,7 @@
         </w:tc>
         <w:tc>
           <w:tcPr>
-            <w:tcW w:w="3800" w:type="dxa"/>
+            <w:tcW w:w="3625" w:type="dxa"/>
             <w:tcBorders>
               <w:top w:val="single" w:sz="4" w:space="0" w:color="000000"/>
               <w:left w:val="single" w:sz="4" w:space="0" w:color="000000"/>
@@ -1637,7 +1637,7 @@
         </w:trPr>
         <w:tc>
           <w:tcPr>
-            <w:tcW w:w="560" w:type="dxa"/>
+            <w:tcW w:w="735" w:type="dxa"/>
             <w:tcBorders>
               <w:top w:val="single" w:sz="4" w:space="0" w:color="000000"/>
               <w:left w:val="single" w:sz="4" w:space="0" w:color="000000"/>
@@ -1671,7 +1671,7 @@
         </w:tc>
         <w:tc>
           <w:tcPr>
-            <w:tcW w:w="3800" w:type="dxa"/>
+            <w:tcW w:w="3625" w:type="dxa"/>
             <w:tcBorders>
               <w:top w:val="single" w:sz="4" w:space="0" w:color="000000"/>
               <w:left w:val="single" w:sz="4" w:space="0" w:color="000000"/>
@@ -1963,7 +1963,7 @@
                         <w:txbxContent>
                           <w:p>
                             <w:pPr>
-                              <w:pStyle w:val="FrameContentsuser"/>
+                              <w:pStyle w:val="FrameContents"/>
                               <w:rPr>
                                 <w:rFonts w:ascii="Arial" w:hAnsi="Arial" w:cs="Arial"/>
                                 <w:sz w:val="22"/>
@@ -2000,7 +2000,7 @@
                   <w:txbxContent>
                     <w:p>
                       <w:pPr>
-                        <w:pStyle w:val="FrameContentsuser"/>
+                        <w:pStyle w:val="FrameContents"/>
                         <w:rPr>
                           <w:rFonts w:ascii="Arial" w:hAnsi="Arial" w:cs="Arial"/>
                           <w:sz w:val="22"/>
@@ -2267,7 +2267,7 @@
                         <w:txbxContent>
                           <w:p>
                             <w:pPr>
-                              <w:pStyle w:val="FrameContentsuser"/>
+                              <w:pStyle w:val="FrameContents"/>
                               <w:rPr>
                                 <w:rFonts w:ascii="Arial" w:hAnsi="Arial" w:cs="Arial"/>
                                 <w:sz w:val="20"/>
@@ -2286,7 +2286,7 @@
                           </w:p>
                           <w:p>
                             <w:pPr>
-                              <w:pStyle w:val="FrameContentsuser"/>
+                              <w:pStyle w:val="FrameContents"/>
                               <w:rPr>
                                 <w:rFonts w:ascii="Arial" w:hAnsi="Arial" w:cs="Arial"/>
                                 <w:sz w:val="20"/>
@@ -2305,7 +2305,7 @@
                           </w:p>
                           <w:p>
                             <w:pPr>
-                              <w:pStyle w:val="FrameContentsuser"/>
+                              <w:pStyle w:val="FrameContents"/>
                               <w:rPr>
                                 <w:rFonts w:ascii="Arial" w:hAnsi="Arial" w:cs="Arial"/>
                                 <w:sz w:val="20"/>
@@ -2324,7 +2324,7 @@
                           </w:p>
                           <w:p>
                             <w:pPr>
-                              <w:pStyle w:val="FrameContentsuser"/>
+                              <w:pStyle w:val="FrameContents"/>
                               <w:rPr>
                                 <w:rFonts w:ascii="Arial" w:hAnsi="Arial" w:cs="Arial"/>
                                 <w:sz w:val="20"/>
@@ -2357,7 +2357,7 @@
                   <w:txbxContent>
                     <w:p>
                       <w:pPr>
-                        <w:pStyle w:val="FrameContentsuser"/>
+                        <w:pStyle w:val="FrameContents"/>
                         <w:rPr>
                           <w:rFonts w:ascii="Arial" w:hAnsi="Arial" w:cs="Arial"/>
                           <w:sz w:val="20"/>
@@ -2376,7 +2376,7 @@
                     </w:p>
                     <w:p>
                       <w:pPr>
-                        <w:pStyle w:val="FrameContentsuser"/>
+                        <w:pStyle w:val="FrameContents"/>
                         <w:rPr>
                           <w:rFonts w:ascii="Arial" w:hAnsi="Arial" w:cs="Arial"/>
                           <w:sz w:val="20"/>
@@ -2395,7 +2395,7 @@
                     </w:p>
                     <w:p>
                       <w:pPr>
-                        <w:pStyle w:val="FrameContentsuser"/>
+                        <w:pStyle w:val="FrameContents"/>
                         <w:rPr>
                           <w:rFonts w:ascii="Arial" w:hAnsi="Arial" w:cs="Arial"/>
                           <w:sz w:val="20"/>
@@ -2414,7 +2414,7 @@
                     </w:p>
                     <w:p>
                       <w:pPr>
-                        <w:pStyle w:val="FrameContentsuser"/>
+                        <w:pStyle w:val="FrameContents"/>
                         <w:rPr>
                           <w:rFonts w:ascii="Arial" w:hAnsi="Arial" w:cs="Arial"/>
                           <w:sz w:val="20"/>
@@ -2476,7 +2476,7 @@
                         <w:txbxContent>
                           <w:p>
                             <w:pPr>
-                              <w:pStyle w:val="FrameContentsuser"/>
+                              <w:pStyle w:val="FrameContents"/>
                               <w:jc w:val="right"/>
                               <w:rPr>
                                 <w:rFonts w:ascii="Arial" w:hAnsi="Arial" w:cs="Arial"/>
@@ -2496,7 +2496,7 @@
                           </w:p>
                           <w:p>
                             <w:pPr>
-                              <w:pStyle w:val="FrameContentsuser"/>
+                              <w:pStyle w:val="FrameContents"/>
                               <w:jc w:val="right"/>
                               <w:rPr>
                                 <w:rFonts w:ascii="Arial" w:hAnsi="Arial" w:cs="Arial"/>
@@ -2516,7 +2516,7 @@
                           </w:p>
                           <w:p>
                             <w:pPr>
-                              <w:pStyle w:val="FrameContentsuser"/>
+                              <w:pStyle w:val="FrameContents"/>
                               <w:jc w:val="right"/>
                               <w:rPr>
                                 <w:rFonts w:ascii="Arial" w:hAnsi="Arial" w:cs="Arial"/>
@@ -2556,7 +2556,7 @@
                   <w:txbxContent>
                     <w:p>
                       <w:pPr>
-                        <w:pStyle w:val="FrameContentsuser"/>
+                        <w:pStyle w:val="FrameContents"/>
                         <w:jc w:val="right"/>
                         <w:rPr>
                           <w:rFonts w:ascii="Arial" w:hAnsi="Arial" w:cs="Arial"/>
@@ -2576,7 +2576,7 @@
                     </w:p>
                     <w:p>
                       <w:pPr>
-                        <w:pStyle w:val="FrameContentsuser"/>
+                        <w:pStyle w:val="FrameContents"/>
                         <w:jc w:val="right"/>
                         <w:rPr>
                           <w:rFonts w:ascii="Arial" w:hAnsi="Arial" w:cs="Arial"/>
@@ -2596,7 +2596,7 @@
                     </w:p>
                     <w:p>
                       <w:pPr>
-                        <w:pStyle w:val="FrameContentsuser"/>
+                        <w:pStyle w:val="FrameContents"/>
                         <w:jc w:val="right"/>
                         <w:rPr>
                           <w:rFonts w:ascii="Arial" w:hAnsi="Arial" w:cs="Arial"/>
@@ -2665,7 +2665,7 @@
                         <w:txbxContent>
                           <w:p>
                             <w:pPr>
-                              <w:pStyle w:val="FrameContentsuser"/>
+                              <w:pStyle w:val="FrameContents"/>
                               <w:rPr>
                                 <w:rFonts w:ascii="Arial" w:hAnsi="Arial" w:cs="Arial"/>
                                 <w:sz w:val="22"/>
@@ -2684,7 +2684,7 @@
                           </w:p>
                           <w:p>
                             <w:pPr>
-                              <w:pStyle w:val="FrameContentsuser"/>
+                              <w:pStyle w:val="FrameContents"/>
                               <w:rPr>
                                 <w:rFonts w:ascii="Arial" w:hAnsi="Arial" w:cs="Arial"/>
                                 <w:sz w:val="22"/>
@@ -2703,7 +2703,7 @@
                           </w:p>
                           <w:p>
                             <w:pPr>
-                              <w:pStyle w:val="FrameContentsuser"/>
+                              <w:pStyle w:val="FrameContents"/>
                               <w:rPr>
                                 <w:rFonts w:ascii="Arial" w:hAnsi="Arial" w:cs="Arial"/>
                                 <w:b/>
@@ -2742,7 +2742,7 @@
                   <w:txbxContent>
                     <w:p>
                       <w:pPr>
-                        <w:pStyle w:val="FrameContentsuser"/>
+                        <w:pStyle w:val="FrameContents"/>
                         <w:rPr>
                           <w:rFonts w:ascii="Arial" w:hAnsi="Arial" w:cs="Arial"/>
                           <w:sz w:val="22"/>
@@ -2761,7 +2761,7 @@
                     </w:p>
                     <w:p>
                       <w:pPr>
-                        <w:pStyle w:val="FrameContentsuser"/>
+                        <w:pStyle w:val="FrameContents"/>
                         <w:rPr>
                           <w:rFonts w:ascii="Arial" w:hAnsi="Arial" w:cs="Arial"/>
                           <w:sz w:val="22"/>
@@ -2780,7 +2780,7 @@
                     </w:p>
                     <w:p>
                       <w:pPr>
-                        <w:pStyle w:val="FrameContentsuser"/>
+                        <w:pStyle w:val="FrameContents"/>
                         <w:rPr>
                           <w:rFonts w:ascii="Arial" w:hAnsi="Arial" w:cs="Arial"/>
                           <w:b/>
@@ -2853,7 +2853,7 @@
       <mc:AlternateContent>
         <mc:Choice Requires="wps">
           <w:drawing>
-            <wp:anchor behindDoc="1" distT="0" distB="0" distL="635" distR="0" simplePos="0" locked="0" layoutInCell="1" allowOverlap="1" relativeHeight="4">
+            <wp:anchor behindDoc="1" distT="0" distB="0" distL="635" distR="0" simplePos="0" locked="0" layoutInCell="1" allowOverlap="1" relativeHeight="7">
               <wp:simplePos x="0" y="0"/>
               <wp:positionH relativeFrom="column">
                 <wp:posOffset>-95250</wp:posOffset>
@@ -2892,7 +2892,7 @@
                       <w:txbxContent>
                         <w:p>
                           <w:pPr>
-                            <w:pStyle w:val="FrameContentsuser"/>
+                            <w:pStyle w:val="FrameContents"/>
                             <w:rPr>
                               <w:rFonts w:ascii="Arial" w:hAnsi="Arial" w:cs="Arial"/>
                               <w:sz w:val="16"/>
@@ -2911,7 +2911,7 @@
                         </w:p>
                         <w:p>
                           <w:pPr>
-                            <w:pStyle w:val="FrameContentsuser"/>
+                            <w:pStyle w:val="FrameContents"/>
                             <w:rPr>
                               <w:rFonts w:ascii="Arial" w:hAnsi="Arial" w:cs="Arial"/>
                               <w:sz w:val="16"/>
@@ -2930,7 +2930,7 @@
                         </w:p>
                         <w:p>
                           <w:pPr>
-                            <w:pStyle w:val="FrameContentsuser"/>
+                            <w:pStyle w:val="FrameContents"/>
                             <w:rPr>
                               <w:rFonts w:ascii="Arial" w:hAnsi="Arial" w:cs="Arial"/>
                               <w:sz w:val="16"/>
@@ -2967,7 +2967,7 @@
                 <w:txbxContent>
                   <w:p>
                     <w:pPr>
-                      <w:pStyle w:val="FrameContentsuser"/>
+                      <w:pStyle w:val="FrameContents"/>
                       <w:rPr>
                         <w:rFonts w:ascii="Arial" w:hAnsi="Arial" w:cs="Arial"/>
                         <w:sz w:val="16"/>
@@ -2986,7 +2986,7 @@
                   </w:p>
                   <w:p>
                     <w:pPr>
-                      <w:pStyle w:val="FrameContentsuser"/>
+                      <w:pStyle w:val="FrameContents"/>
                       <w:rPr>
                         <w:rFonts w:ascii="Arial" w:hAnsi="Arial" w:cs="Arial"/>
                         <w:sz w:val="16"/>
@@ -3005,7 +3005,7 @@
                   </w:p>
                   <w:p>
                     <w:pPr>
-                      <w:pStyle w:val="FrameContentsuser"/>
+                      <w:pStyle w:val="FrameContents"/>
                       <w:rPr>
                         <w:rFonts w:ascii="Arial" w:hAnsi="Arial" w:cs="Arial"/>
                         <w:sz w:val="16"/>
@@ -3032,7 +3032,7 @@
       <mc:AlternateContent>
         <mc:Choice Requires="wps">
           <w:drawing>
-            <wp:anchor behindDoc="1" distT="635" distB="0" distL="0" distR="0" simplePos="0" locked="0" layoutInCell="1" allowOverlap="1" relativeHeight="7">
+            <wp:anchor behindDoc="1" distT="635" distB="0" distL="0" distR="0" simplePos="0" locked="0" layoutInCell="1" allowOverlap="1" relativeHeight="10">
               <wp:simplePos x="0" y="0"/>
               <wp:positionH relativeFrom="column">
                 <wp:posOffset>1200150</wp:posOffset>
@@ -3071,7 +3071,7 @@
                       <w:txbxContent>
                         <w:p>
                           <w:pPr>
-                            <w:pStyle w:val="FrameContentsuser"/>
+                            <w:pStyle w:val="FrameContents"/>
                             <w:rPr>
                               <w:rFonts w:ascii="Arial" w:hAnsi="Arial" w:cs="Arial"/>
                               <w:sz w:val="16"/>
@@ -3090,7 +3090,7 @@
                         </w:p>
                         <w:p>
                           <w:pPr>
-                            <w:pStyle w:val="FrameContentsuser"/>
+                            <w:pStyle w:val="FrameContents"/>
                             <w:rPr>
                               <w:rFonts w:ascii="Arial" w:hAnsi="Arial" w:cs="Arial"/>
                               <w:sz w:val="16"/>
@@ -3109,7 +3109,7 @@
                         </w:p>
                         <w:p>
                           <w:pPr>
-                            <w:pStyle w:val="FrameContentsuser"/>
+                            <w:pStyle w:val="FrameContents"/>
                             <w:rPr>
                               <w:rFonts w:ascii="Arial" w:hAnsi="Arial" w:cs="Arial"/>
                               <w:sz w:val="16"/>
@@ -3128,7 +3128,7 @@
                         </w:p>
                         <w:p>
                           <w:pPr>
-                            <w:pStyle w:val="FrameContentsuser"/>
+                            <w:pStyle w:val="FrameContents"/>
                             <w:rPr>
                               <w:color w:val="000000"/>
                             </w:rPr>
@@ -3159,7 +3159,7 @@
                 <w:txbxContent>
                   <w:p>
                     <w:pPr>
-                      <w:pStyle w:val="FrameContentsuser"/>
+                      <w:pStyle w:val="FrameContents"/>
                       <w:rPr>
                         <w:rFonts w:ascii="Arial" w:hAnsi="Arial" w:cs="Arial"/>
                         <w:sz w:val="16"/>
@@ -3178,7 +3178,7 @@
                   </w:p>
                   <w:p>
                     <w:pPr>
-                      <w:pStyle w:val="FrameContentsuser"/>
+                      <w:pStyle w:val="FrameContents"/>
                       <w:rPr>
                         <w:rFonts w:ascii="Arial" w:hAnsi="Arial" w:cs="Arial"/>
                         <w:sz w:val="16"/>
@@ -3197,7 +3197,7 @@
                   </w:p>
                   <w:p>
                     <w:pPr>
-                      <w:pStyle w:val="FrameContentsuser"/>
+                      <w:pStyle w:val="FrameContents"/>
                       <w:rPr>
                         <w:rFonts w:ascii="Arial" w:hAnsi="Arial" w:cs="Arial"/>
                         <w:sz w:val="16"/>
@@ -3216,7 +3216,7 @@
                   </w:p>
                   <w:p>
                     <w:pPr>
-                      <w:pStyle w:val="FrameContentsuser"/>
+                      <w:pStyle w:val="FrameContents"/>
                       <w:rPr>
                         <w:color w:val="000000"/>
                       </w:rPr>
@@ -3237,7 +3237,7 @@
       <mc:AlternateContent>
         <mc:Choice Requires="wps">
           <w:drawing>
-            <wp:anchor behindDoc="1" distT="635" distB="0" distL="0" distR="0" simplePos="0" locked="0" layoutInCell="1" allowOverlap="1" relativeHeight="10">
+            <wp:anchor behindDoc="1" distT="635" distB="0" distL="0" distR="0" simplePos="0" locked="0" layoutInCell="1" allowOverlap="1" relativeHeight="13">
               <wp:simplePos x="0" y="0"/>
               <wp:positionH relativeFrom="column">
                 <wp:posOffset>2857500</wp:posOffset>
@@ -3276,7 +3276,7 @@
                       <w:txbxContent>
                         <w:p>
                           <w:pPr>
-                            <w:pStyle w:val="FrameContentsuser"/>
+                            <w:pStyle w:val="FrameContents"/>
                             <w:rPr>
                               <w:rFonts w:ascii="Arial" w:hAnsi="Arial" w:cs="Arial"/>
                               <w:sz w:val="16"/>
@@ -3295,7 +3295,7 @@
                         </w:p>
                         <w:p>
                           <w:pPr>
-                            <w:pStyle w:val="FrameContentsuser"/>
+                            <w:pStyle w:val="FrameContents"/>
                             <w:rPr>
                               <w:rFonts w:ascii="Arial" w:hAnsi="Arial" w:cs="Arial"/>
                               <w:sz w:val="16"/>
@@ -3314,7 +3314,7 @@
                         </w:p>
                         <w:p>
                           <w:pPr>
-                            <w:pStyle w:val="FrameContentsuser"/>
+                            <w:pStyle w:val="FrameContents"/>
                             <w:rPr>
                               <w:rFonts w:ascii="Arial" w:hAnsi="Arial" w:cs="Arial"/>
                               <w:sz w:val="16"/>
@@ -3333,7 +3333,7 @@
                         </w:p>
                         <w:p>
                           <w:pPr>
-                            <w:pStyle w:val="FrameContentsuser"/>
+                            <w:pStyle w:val="FrameContents"/>
                             <w:rPr>
                               <w:rFonts w:ascii="Arial" w:hAnsi="Arial" w:cs="Arial"/>
                               <w:sz w:val="16"/>
@@ -3352,7 +3352,7 @@
                         </w:p>
                         <w:p>
                           <w:pPr>
-                            <w:pStyle w:val="FrameContentsuser"/>
+                            <w:pStyle w:val="FrameContents"/>
                             <w:rPr>
                               <w:color w:val="000000"/>
                             </w:rPr>
@@ -3383,7 +3383,7 @@
                 <w:txbxContent>
                   <w:p>
                     <w:pPr>
-                      <w:pStyle w:val="FrameContentsuser"/>
+                      <w:pStyle w:val="FrameContents"/>
                       <w:rPr>
                         <w:rFonts w:ascii="Arial" w:hAnsi="Arial" w:cs="Arial"/>
                         <w:sz w:val="16"/>
@@ -3402,7 +3402,7 @@
                   </w:p>
                   <w:p>
                     <w:pPr>
-                      <w:pStyle w:val="FrameContentsuser"/>
+                      <w:pStyle w:val="FrameContents"/>
                       <w:rPr>
                         <w:rFonts w:ascii="Arial" w:hAnsi="Arial" w:cs="Arial"/>
                         <w:sz w:val="16"/>
@@ -3421,7 +3421,7 @@
                   </w:p>
                   <w:p>
                     <w:pPr>
-                      <w:pStyle w:val="FrameContentsuser"/>
+                      <w:pStyle w:val="FrameContents"/>
                       <w:rPr>
                         <w:rFonts w:ascii="Arial" w:hAnsi="Arial" w:cs="Arial"/>
                         <w:sz w:val="16"/>
@@ -3440,7 +3440,7 @@
                   </w:p>
                   <w:p>
                     <w:pPr>
-                      <w:pStyle w:val="FrameContentsuser"/>
+                      <w:pStyle w:val="FrameContents"/>
                       <w:rPr>
                         <w:rFonts w:ascii="Arial" w:hAnsi="Arial" w:cs="Arial"/>
                         <w:sz w:val="16"/>
@@ -3459,7 +3459,7 @@
                   </w:p>
                   <w:p>
                     <w:pPr>
-                      <w:pStyle w:val="FrameContentsuser"/>
+                      <w:pStyle w:val="FrameContents"/>
                       <w:rPr>
                         <w:color w:val="000000"/>
                       </w:rPr>
@@ -3480,7 +3480,7 @@
       <mc:AlternateContent>
         <mc:Choice Requires="wps">
           <w:drawing>
-            <wp:anchor behindDoc="1" distT="635" distB="0" distL="0" distR="0" simplePos="0" locked="0" layoutInCell="1" allowOverlap="1" relativeHeight="13">
+            <wp:anchor behindDoc="1" distT="635" distB="0" distL="0" distR="0" simplePos="0" locked="0" layoutInCell="1" allowOverlap="1" relativeHeight="16">
               <wp:simplePos x="0" y="0"/>
               <wp:positionH relativeFrom="column">
                 <wp:posOffset>4495800</wp:posOffset>
@@ -3519,7 +3519,7 @@
                       <w:txbxContent>
                         <w:p>
                           <w:pPr>
-                            <w:pStyle w:val="FrameContentsuser"/>
+                            <w:pStyle w:val="FrameContents"/>
                             <w:rPr>
                               <w:rFonts w:ascii="Arial" w:hAnsi="Arial" w:cs="Arial"/>
                               <w:sz w:val="16"/>
@@ -3538,7 +3538,7 @@
                         </w:p>
                         <w:p>
                           <w:pPr>
-                            <w:pStyle w:val="FrameContentsuser"/>
+                            <w:pStyle w:val="FrameContents"/>
                             <w:rPr>
                               <w:rFonts w:ascii="Arial" w:hAnsi="Arial" w:cs="Arial"/>
                               <w:sz w:val="16"/>
@@ -3575,7 +3575,7 @@
                 <w:txbxContent>
                   <w:p>
                     <w:pPr>
-                      <w:pStyle w:val="FrameContentsuser"/>
+                      <w:pStyle w:val="FrameContents"/>
                       <w:rPr>
                         <w:rFonts w:ascii="Arial" w:hAnsi="Arial" w:cs="Arial"/>
                         <w:sz w:val="16"/>
@@ -3594,7 +3594,7 @@
                   </w:p>
                   <w:p>
                     <w:pPr>
-                      <w:pStyle w:val="FrameContentsuser"/>
+                      <w:pStyle w:val="FrameContents"/>
                       <w:rPr>
                         <w:rFonts w:ascii="Arial" w:hAnsi="Arial" w:cs="Arial"/>
                         <w:sz w:val="16"/>
@@ -3692,7 +3692,7 @@
       <mc:AlternateContent>
         <mc:Choice Requires="wps">
           <w:drawing>
-            <wp:anchor behindDoc="1" distT="0" distB="0" distL="635" distR="0" simplePos="0" locked="0" layoutInCell="1" allowOverlap="1" relativeHeight="4">
+            <wp:anchor behindDoc="1" distT="0" distB="0" distL="635" distR="0" simplePos="0" locked="0" layoutInCell="1" allowOverlap="1" relativeHeight="7">
               <wp:simplePos x="0" y="0"/>
               <wp:positionH relativeFrom="column">
                 <wp:posOffset>-95250</wp:posOffset>
@@ -3731,7 +3731,7 @@
                       <w:txbxContent>
                         <w:p>
                           <w:pPr>
-                            <w:pStyle w:val="FrameContentsuser"/>
+                            <w:pStyle w:val="FrameContents"/>
                             <w:rPr>
                               <w:rFonts w:ascii="Arial" w:hAnsi="Arial" w:cs="Arial"/>
                               <w:sz w:val="16"/>
@@ -3750,7 +3750,7 @@
                         </w:p>
                         <w:p>
                           <w:pPr>
-                            <w:pStyle w:val="FrameContentsuser"/>
+                            <w:pStyle w:val="FrameContents"/>
                             <w:rPr>
                               <w:rFonts w:ascii="Arial" w:hAnsi="Arial" w:cs="Arial"/>
                               <w:sz w:val="16"/>
@@ -3769,7 +3769,7 @@
                         </w:p>
                         <w:p>
                           <w:pPr>
-                            <w:pStyle w:val="FrameContentsuser"/>
+                            <w:pStyle w:val="FrameContents"/>
                             <w:rPr>
                               <w:rFonts w:ascii="Arial" w:hAnsi="Arial" w:cs="Arial"/>
                               <w:sz w:val="16"/>
@@ -3806,7 +3806,7 @@
                 <w:txbxContent>
                   <w:p>
                     <w:pPr>
-                      <w:pStyle w:val="FrameContentsuser"/>
+                      <w:pStyle w:val="FrameContents"/>
                       <w:rPr>
                         <w:rFonts w:ascii="Arial" w:hAnsi="Arial" w:cs="Arial"/>
                         <w:sz w:val="16"/>
@@ -3825,7 +3825,7 @@
                   </w:p>
                   <w:p>
                     <w:pPr>
-                      <w:pStyle w:val="FrameContentsuser"/>
+                      <w:pStyle w:val="FrameContents"/>
                       <w:rPr>
                         <w:rFonts w:ascii="Arial" w:hAnsi="Arial" w:cs="Arial"/>
                         <w:sz w:val="16"/>
@@ -3844,7 +3844,7 @@
                   </w:p>
                   <w:p>
                     <w:pPr>
-                      <w:pStyle w:val="FrameContentsuser"/>
+                      <w:pStyle w:val="FrameContents"/>
                       <w:rPr>
                         <w:rFonts w:ascii="Arial" w:hAnsi="Arial" w:cs="Arial"/>
                         <w:sz w:val="16"/>
@@ -3871,7 +3871,7 @@
       <mc:AlternateContent>
         <mc:Choice Requires="wps">
           <w:drawing>
-            <wp:anchor behindDoc="1" distT="635" distB="0" distL="0" distR="0" simplePos="0" locked="0" layoutInCell="1" allowOverlap="1" relativeHeight="7">
+            <wp:anchor behindDoc="1" distT="635" distB="0" distL="0" distR="0" simplePos="0" locked="0" layoutInCell="1" allowOverlap="1" relativeHeight="10">
               <wp:simplePos x="0" y="0"/>
               <wp:positionH relativeFrom="column">
                 <wp:posOffset>1200150</wp:posOffset>
@@ -3910,7 +3910,7 @@
                       <w:txbxContent>
                         <w:p>
                           <w:pPr>
-                            <w:pStyle w:val="FrameContentsuser"/>
+                            <w:pStyle w:val="FrameContents"/>
                             <w:rPr>
                               <w:rFonts w:ascii="Arial" w:hAnsi="Arial" w:cs="Arial"/>
                               <w:sz w:val="16"/>
@@ -3929,7 +3929,7 @@
                         </w:p>
                         <w:p>
                           <w:pPr>
-                            <w:pStyle w:val="FrameContentsuser"/>
+                            <w:pStyle w:val="FrameContents"/>
                             <w:rPr>
                               <w:rFonts w:ascii="Arial" w:hAnsi="Arial" w:cs="Arial"/>
                               <w:sz w:val="16"/>
@@ -3948,7 +3948,7 @@
                         </w:p>
                         <w:p>
                           <w:pPr>
-                            <w:pStyle w:val="FrameContentsuser"/>
+                            <w:pStyle w:val="FrameContents"/>
                             <w:rPr>
                               <w:rFonts w:ascii="Arial" w:hAnsi="Arial" w:cs="Arial"/>
                               <w:sz w:val="16"/>
@@ -3967,7 +3967,7 @@
                         </w:p>
                         <w:p>
                           <w:pPr>
-                            <w:pStyle w:val="FrameContentsuser"/>
+                            <w:pStyle w:val="FrameContents"/>
                             <w:rPr>
                               <w:color w:val="000000"/>
                             </w:rPr>
@@ -3998,7 +3998,7 @@
                 <w:txbxContent>
                   <w:p>
                     <w:pPr>
-                      <w:pStyle w:val="FrameContentsuser"/>
+                      <w:pStyle w:val="FrameContents"/>
                       <w:rPr>
                         <w:rFonts w:ascii="Arial" w:hAnsi="Arial" w:cs="Arial"/>
                         <w:sz w:val="16"/>
@@ -4017,7 +4017,7 @@
                   </w:p>
                   <w:p>
                     <w:pPr>
-                      <w:pStyle w:val="FrameContentsuser"/>
+                      <w:pStyle w:val="FrameContents"/>
                       <w:rPr>
                         <w:rFonts w:ascii="Arial" w:hAnsi="Arial" w:cs="Arial"/>
                         <w:sz w:val="16"/>
@@ -4036,7 +4036,7 @@
                   </w:p>
                   <w:p>
                     <w:pPr>
-                      <w:pStyle w:val="FrameContentsuser"/>
+                      <w:pStyle w:val="FrameContents"/>
                       <w:rPr>
                         <w:rFonts w:ascii="Arial" w:hAnsi="Arial" w:cs="Arial"/>
                         <w:sz w:val="16"/>
@@ -4055,7 +4055,7 @@
                   </w:p>
                   <w:p>
                     <w:pPr>
-                      <w:pStyle w:val="FrameContentsuser"/>
+                      <w:pStyle w:val="FrameContents"/>
                       <w:rPr>
                         <w:color w:val="000000"/>
                       </w:rPr>
@@ -4076,7 +4076,7 @@
       <mc:AlternateContent>
         <mc:Choice Requires="wps">
           <w:drawing>
-            <wp:anchor behindDoc="1" distT="635" distB="0" distL="0" distR="0" simplePos="0" locked="0" layoutInCell="1" allowOverlap="1" relativeHeight="10">
+            <wp:anchor behindDoc="1" distT="635" distB="0" distL="0" distR="0" simplePos="0" locked="0" layoutInCell="1" allowOverlap="1" relativeHeight="13">
               <wp:simplePos x="0" y="0"/>
               <wp:positionH relativeFrom="column">
                 <wp:posOffset>2857500</wp:posOffset>
@@ -4115,7 +4115,7 @@
                       <w:txbxContent>
                         <w:p>
                           <w:pPr>
-                            <w:pStyle w:val="FrameContentsuser"/>
+                            <w:pStyle w:val="FrameContents"/>
                             <w:rPr>
                               <w:rFonts w:ascii="Arial" w:hAnsi="Arial" w:cs="Arial"/>
                               <w:sz w:val="16"/>
@@ -4134,7 +4134,7 @@
                         </w:p>
                         <w:p>
                           <w:pPr>
-                            <w:pStyle w:val="FrameContentsuser"/>
+                            <w:pStyle w:val="FrameContents"/>
                             <w:rPr>
                               <w:rFonts w:ascii="Arial" w:hAnsi="Arial" w:cs="Arial"/>
                               <w:sz w:val="16"/>
@@ -4153,7 +4153,7 @@
                         </w:p>
                         <w:p>
                           <w:pPr>
-                            <w:pStyle w:val="FrameContentsuser"/>
+                            <w:pStyle w:val="FrameContents"/>
                             <w:rPr>
                               <w:rFonts w:ascii="Arial" w:hAnsi="Arial" w:cs="Arial"/>
                               <w:sz w:val="16"/>
@@ -4172,7 +4172,7 @@
                         </w:p>
                         <w:p>
                           <w:pPr>
-                            <w:pStyle w:val="FrameContentsuser"/>
+                            <w:pStyle w:val="FrameContents"/>
                             <w:rPr>
                               <w:rFonts w:ascii="Arial" w:hAnsi="Arial" w:cs="Arial"/>
                               <w:sz w:val="16"/>
@@ -4191,7 +4191,7 @@
                         </w:p>
                         <w:p>
                           <w:pPr>
-                            <w:pStyle w:val="FrameContentsuser"/>
+                            <w:pStyle w:val="FrameContents"/>
                             <w:rPr>
                               <w:color w:val="000000"/>
                             </w:rPr>
@@ -4222,7 +4222,7 @@
                 <w:txbxContent>
                   <w:p>
                     <w:pPr>
-                      <w:pStyle w:val="FrameContentsuser"/>
+                      <w:pStyle w:val="FrameContents"/>
                       <w:rPr>
                         <w:rFonts w:ascii="Arial" w:hAnsi="Arial" w:cs="Arial"/>
                         <w:sz w:val="16"/>
@@ -4241,7 +4241,7 @@
                   </w:p>
                   <w:p>
                     <w:pPr>
-                      <w:pStyle w:val="FrameContentsuser"/>
+                      <w:pStyle w:val="FrameContents"/>
                       <w:rPr>
                         <w:rFonts w:ascii="Arial" w:hAnsi="Arial" w:cs="Arial"/>
                         <w:sz w:val="16"/>
@@ -4260,7 +4260,7 @@
                   </w:p>
                   <w:p>
                     <w:pPr>
-                      <w:pStyle w:val="FrameContentsuser"/>
+                      <w:pStyle w:val="FrameContents"/>
                       <w:rPr>
                         <w:rFonts w:ascii="Arial" w:hAnsi="Arial" w:cs="Arial"/>
                         <w:sz w:val="16"/>
@@ -4279,7 +4279,7 @@
                   </w:p>
                   <w:p>
                     <w:pPr>
-                      <w:pStyle w:val="FrameContentsuser"/>
+                      <w:pStyle w:val="FrameContents"/>
                       <w:rPr>
                         <w:rFonts w:ascii="Arial" w:hAnsi="Arial" w:cs="Arial"/>
                         <w:sz w:val="16"/>
@@ -4298,7 +4298,7 @@
                   </w:p>
                   <w:p>
                     <w:pPr>
-                      <w:pStyle w:val="FrameContentsuser"/>
+                      <w:pStyle w:val="FrameContents"/>
                       <w:rPr>
                         <w:color w:val="000000"/>
                       </w:rPr>
@@ -4319,7 +4319,7 @@
       <mc:AlternateContent>
         <mc:Choice Requires="wps">
           <w:drawing>
-            <wp:anchor behindDoc="1" distT="635" distB="0" distL="0" distR="0" simplePos="0" locked="0" layoutInCell="1" allowOverlap="1" relativeHeight="13">
+            <wp:anchor behindDoc="1" distT="635" distB="0" distL="0" distR="0" simplePos="0" locked="0" layoutInCell="1" allowOverlap="1" relativeHeight="16">
               <wp:simplePos x="0" y="0"/>
               <wp:positionH relativeFrom="column">
                 <wp:posOffset>4495800</wp:posOffset>
@@ -4358,7 +4358,7 @@
                       <w:txbxContent>
                         <w:p>
                           <w:pPr>
-                            <w:pStyle w:val="FrameContentsuser"/>
+                            <w:pStyle w:val="FrameContents"/>
                             <w:rPr>
                               <w:rFonts w:ascii="Arial" w:hAnsi="Arial" w:cs="Arial"/>
                               <w:sz w:val="16"/>
@@ -4377,7 +4377,7 @@
                         </w:p>
                         <w:p>
                           <w:pPr>
-                            <w:pStyle w:val="FrameContentsuser"/>
+                            <w:pStyle w:val="FrameContents"/>
                             <w:rPr>
                               <w:rFonts w:ascii="Arial" w:hAnsi="Arial" w:cs="Arial"/>
                               <w:sz w:val="16"/>
@@ -4414,7 +4414,7 @@
                 <w:txbxContent>
                   <w:p>
                     <w:pPr>
-                      <w:pStyle w:val="FrameContentsuser"/>
+                      <w:pStyle w:val="FrameContents"/>
                       <w:rPr>
                         <w:rFonts w:ascii="Arial" w:hAnsi="Arial" w:cs="Arial"/>
                         <w:sz w:val="16"/>
@@ -4433,7 +4433,7 @@
                   </w:p>
                   <w:p>
                     <w:pPr>
-                      <w:pStyle w:val="FrameContentsuser"/>
+                      <w:pStyle w:val="FrameContents"/>
                       <w:rPr>
                         <w:rFonts w:ascii="Arial" w:hAnsi="Arial" w:cs="Arial"/>
                         <w:sz w:val="16"/>
@@ -4584,7 +4584,7 @@
                       <w:txbxContent>
                         <w:p>
                           <w:pPr>
-                            <w:pStyle w:val="FrameContentsuser"/>
+                            <w:pStyle w:val="FrameContents"/>
                             <w:rPr>
                               <w:rFonts w:ascii="Franklin Gothic Demi" w:hAnsi="Franklin Gothic Demi"/>
                               <w:sz w:val="36"/>
@@ -4621,7 +4621,7 @@
                 <w:txbxContent>
                   <w:p>
                     <w:pPr>
-                      <w:pStyle w:val="FrameContentsuser"/>
+                      <w:pStyle w:val="FrameContents"/>
                       <w:rPr>
                         <w:rFonts w:ascii="Franklin Gothic Demi" w:hAnsi="Franklin Gothic Demi"/>
                         <w:sz w:val="36"/>
@@ -4648,7 +4648,7 @@
       <mc:AlternateContent>
         <mc:Choice Requires="wps">
           <w:drawing>
-            <wp:anchor behindDoc="1" distT="0" distB="0" distL="0" distR="0" simplePos="0" locked="0" layoutInCell="1" allowOverlap="1" relativeHeight="17">
+            <wp:anchor behindDoc="1" distT="0" distB="0" distL="0" distR="0" simplePos="0" locked="0" layoutInCell="1" allowOverlap="1" relativeHeight="5">
               <wp:simplePos x="0" y="0"/>
               <wp:positionH relativeFrom="column">
                 <wp:posOffset>2453005</wp:posOffset>
@@ -4687,7 +4687,7 @@
                       <w:txbxContent>
                         <w:p>
                           <w:pPr>
-                            <w:pStyle w:val="FrameContentsuser"/>
+                            <w:pStyle w:val="FrameContents"/>
                             <w:rPr>
                               <w:rFonts w:ascii="Franklin Gothic Demi" w:hAnsi="Franklin Gothic Demi"/>
                               <w:sz w:val="36"/>
@@ -4701,16 +4701,7 @@
                               <w:sz w:val="30"/>
                               <w:szCs w:val="30"/>
                             </w:rPr>
-                            <w:t>Ihr Experte in allen IT-Fragen</w:t>
-                          </w:r>
-                          <w:r>
-                            <w:rPr>
-                              <w:rFonts w:ascii="Franklin Gothic Demi" w:hAnsi="Franklin Gothic Demi"/>
-                              <w:color w:val="000000"/>
-                              <w:sz w:val="30"/>
-                              <w:szCs w:val="30"/>
-                            </w:rPr>
-                            <w:t>!</w:t>
+                            <w:t>Ihr Experte in allen IT-Fragen!</w:t>
                           </w:r>
                         </w:p>
                       </w:txbxContent>
@@ -4733,7 +4724,7 @@
                 <w:txbxContent>
                   <w:p>
                     <w:pPr>
-                      <w:pStyle w:val="FrameContentsuser"/>
+                      <w:pStyle w:val="FrameContents"/>
                       <w:rPr>
                         <w:rFonts w:ascii="Franklin Gothic Demi" w:hAnsi="Franklin Gothic Demi"/>
                         <w:sz w:val="36"/>
@@ -4747,16 +4738,7 @@
                         <w:sz w:val="30"/>
                         <w:szCs w:val="30"/>
                       </w:rPr>
-                      <w:t>Ihr Experte in allen IT-Fragen</w:t>
-                    </w:r>
-                    <w:r>
-                      <w:rPr>
-                        <w:rFonts w:ascii="Franklin Gothic Demi" w:hAnsi="Franklin Gothic Demi"/>
-                        <w:color w:val="000000"/>
-                        <w:sz w:val="30"/>
-                        <w:szCs w:val="30"/>
-                      </w:rPr>
-                      <w:t>!</w:t>
+                      <w:t>Ihr Experte in allen IT-Fragen!</w:t>
                     </w:r>
                   </w:p>
                 </w:txbxContent>
@@ -4825,7 +4807,7 @@
                       <w:txbxContent>
                         <w:p>
                           <w:pPr>
-                            <w:pStyle w:val="FrameContentsuser"/>
+                            <w:pStyle w:val="FrameContents"/>
                             <w:rPr>
                               <w:rFonts w:ascii="Franklin Gothic Demi" w:hAnsi="Franklin Gothic Demi"/>
                               <w:sz w:val="36"/>
@@ -4862,7 +4844,7 @@
                 <w:txbxContent>
                   <w:p>
                     <w:pPr>
-                      <w:pStyle w:val="FrameContentsuser"/>
+                      <w:pStyle w:val="FrameContents"/>
                       <w:rPr>
                         <w:rFonts w:ascii="Franklin Gothic Demi" w:hAnsi="Franklin Gothic Demi"/>
                         <w:sz w:val="36"/>
@@ -4889,7 +4871,7 @@
       <mc:AlternateContent>
         <mc:Choice Requires="wps">
           <w:drawing>
-            <wp:anchor behindDoc="1" distT="0" distB="0" distL="0" distR="0" simplePos="0" locked="0" layoutInCell="1" allowOverlap="1" relativeHeight="17">
+            <wp:anchor behindDoc="1" distT="0" distB="0" distL="0" distR="0" simplePos="0" locked="0" layoutInCell="1" allowOverlap="1" relativeHeight="5">
               <wp:simplePos x="0" y="0"/>
               <wp:positionH relativeFrom="column">
                 <wp:posOffset>2453005</wp:posOffset>
@@ -4928,7 +4910,7 @@
                       <w:txbxContent>
                         <w:p>
                           <w:pPr>
-                            <w:pStyle w:val="FrameContentsuser"/>
+                            <w:pStyle w:val="FrameContents"/>
                             <w:rPr>
                               <w:rFonts w:ascii="Franklin Gothic Demi" w:hAnsi="Franklin Gothic Demi"/>
                               <w:sz w:val="36"/>
@@ -4942,16 +4924,7 @@
                               <w:sz w:val="30"/>
                               <w:szCs w:val="30"/>
                             </w:rPr>
-                            <w:t>Ihr Experte in allen IT-Fragen</w:t>
-                          </w:r>
-                          <w:r>
-                            <w:rPr>
-                              <w:rFonts w:ascii="Franklin Gothic Demi" w:hAnsi="Franklin Gothic Demi"/>
-                              <w:color w:val="000000"/>
-                              <w:sz w:val="30"/>
-                              <w:szCs w:val="30"/>
-                            </w:rPr>
-                            <w:t>!</w:t>
+                            <w:t>Ihr Experte in allen IT-Fragen!</w:t>
                           </w:r>
                         </w:p>
                       </w:txbxContent>
@@ -4974,7 +4947,7 @@
                 <w:txbxContent>
                   <w:p>
                     <w:pPr>
-                      <w:pStyle w:val="FrameContentsuser"/>
+                      <w:pStyle w:val="FrameContents"/>
                       <w:rPr>
                         <w:rFonts w:ascii="Franklin Gothic Demi" w:hAnsi="Franklin Gothic Demi"/>
                         <w:sz w:val="36"/>
@@ -4988,16 +4961,7 @@
                         <w:sz w:val="30"/>
                         <w:szCs w:val="30"/>
                       </w:rPr>
-                      <w:t>Ihr Experte in allen IT-Fragen</w:t>
-                    </w:r>
-                    <w:r>
-                      <w:rPr>
-                        <w:rFonts w:ascii="Franklin Gothic Demi" w:hAnsi="Franklin Gothic Demi"/>
-                        <w:color w:val="000000"/>
-                        <w:sz w:val="30"/>
-                        <w:szCs w:val="30"/>
-                      </w:rPr>
-                      <w:t>!</w:t>
+                      <w:t>Ihr Experte in allen IT-Fragen!</w:t>
                     </w:r>
                   </w:p>
                 </w:txbxContent>
@@ -5536,15 +5500,15 @@
     </w:pPr>
     <w:rPr/>
   </w:style>
-  <w:style w:type="paragraph" w:styleId="FrameContentsuser">
-    <w:name w:val="Frame Contents (user)"/>
+  <w:style w:type="paragraph" w:styleId="FrameContents">
+    <w:name w:val="Frame Contents"/>
     <w:basedOn w:val="Normal"/>
     <w:qFormat/>
     <w:pPr/>
     <w:rPr/>
   </w:style>
-  <w:style w:type="paragraph" w:styleId="FrameContents">
-    <w:name w:val="Frame Contents"/>
+  <w:style w:type="paragraph" w:styleId="FrameContentsuser">
+    <w:name w:val="Frame Contents (user)"/>
     <w:basedOn w:val="Normal"/>
     <w:qFormat/>
     <w:pPr/>

</xml_diff>